<commit_message>
Interim report update 2
</commit_message>
<xml_diff>
--- a/Weekly Submissions/Week5/Interim Report.docx
+++ b/Weekly Submissions/Week5/Interim Report.docx
@@ -17,7 +17,7 @@
           <w:noProof/>
         </w:rPr>
         <w:drawing>
-          <wp:inline distT="0" distB="0" distL="0" distR="0" wp14:anchorId="3E4E6B7D" wp14:editId="614F13FB">
+          <wp:inline distT="0" distB="0" distL="0" distR="0" wp14:anchorId="3E4E6B7D" wp14:editId="5BF7FBC0">
             <wp:extent cx="2019300" cy="1323975"/>
             <wp:effectExtent l="0" t="0" r="0" b="9525"/>
             <wp:docPr id="1501008598" name="Picture 2" descr="../../../../../../../../../../Users/andreacurley/Desktop/Screen%20"/>
@@ -2996,7 +2996,7 @@
           <w:noProof/>
         </w:rPr>
         <w:drawing>
-          <wp:inline distT="0" distB="0" distL="0" distR="0" wp14:anchorId="70351D9E" wp14:editId="52062CB9">
+          <wp:inline distT="0" distB="0" distL="0" distR="0" wp14:anchorId="70351D9E" wp14:editId="7331E3AB">
             <wp:extent cx="5335326" cy="3318946"/>
             <wp:effectExtent l="0" t="0" r="0" b="0"/>
             <wp:docPr id="21" name="Content Placeholder 20">
@@ -3928,14 +3928,7 @@
           <w:rFonts w:ascii="Times New Roman" w:hAnsi="Times New Roman" w:cs="Times New Roman"/>
           <w:lang w:val="en-US"/>
         </w:rPr>
-        <w:t xml:space="preserve"> </w:t>
-      </w:r>
-      <w:r>
-        <w:rPr>
-          <w:rFonts w:ascii="Times New Roman" w:hAnsi="Times New Roman" w:cs="Times New Roman"/>
-          <w:lang w:val="en-US"/>
-        </w:rPr>
-        <w:t>Lastly, as the service is targeted at students, one of the main pros is that it will remain free rather than behind any sort of paywall.</w:t>
+        <w:t xml:space="preserve"> Lastly, as the service is targeted at students, one of the main pros is that it will remain free rather than behind any sort of paywall.</w:t>
       </w:r>
     </w:p>
     <w:p>
@@ -5653,11 +5646,96 @@
           <w:lang w:val="en-US"/>
         </w:rPr>
       </w:pPr>
-      <w:r>
-        <w:rPr>
-          <w:rFonts w:ascii="Times New Roman" w:hAnsi="Times New Roman" w:cs="Times New Roman"/>
+    </w:p>
+    <w:p>
+      <w:pPr>
+        <w:rPr>
+          <w:rFonts w:ascii="Times New Roman" w:hAnsi="Times New Roman" w:cs="Times New Roman"/>
+          <w:b/>
+          <w:bCs/>
+          <w:lang w:val="en-US"/>
+        </w:rPr>
+      </w:pPr>
+      <w:r>
+        <w:rPr>
+          <w:rFonts w:ascii="Times New Roman" w:hAnsi="Times New Roman" w:cs="Times New Roman"/>
+          <w:b/>
+          <w:bCs/>
+          <w:lang w:val="en-US"/>
+        </w:rPr>
+        <w:t>Sec 4 stuff</w:t>
+      </w:r>
+      <w:r>
+        <w:rPr>
+          <w:rFonts w:ascii="Times New Roman" w:hAnsi="Times New Roman" w:cs="Times New Roman"/>
+          <w:b/>
+          <w:bCs/>
           <w:noProof/>
-        </w:rPr>
+          <w:lang w:val="en-US"/>
+        </w:rPr>
+        <w:drawing>
+          <wp:inline distT="0" distB="0" distL="0" distR="0" wp14:anchorId="5ADCEBA0" wp14:editId="6B4E7604">
+            <wp:extent cx="5725160" cy="4858385"/>
+            <wp:effectExtent l="0" t="0" r="8890" b="0"/>
+            <wp:docPr id="493778722" name="Picture 2"/>
+            <wp:cNvGraphicFramePr>
+              <a:graphicFrameLocks xmlns:a="http://schemas.openxmlformats.org/drawingml/2006/main" noChangeAspect="1"/>
+            </wp:cNvGraphicFramePr>
+            <a:graphic xmlns:a="http://schemas.openxmlformats.org/drawingml/2006/main">
+              <a:graphicData uri="http://schemas.openxmlformats.org/drawingml/2006/picture">
+                <pic:pic xmlns:pic="http://schemas.openxmlformats.org/drawingml/2006/picture">
+                  <pic:nvPicPr>
+                    <pic:cNvPr id="0" name="Picture 2"/>
+                    <pic:cNvPicPr>
+                      <a:picLocks noChangeAspect="1" noChangeArrowheads="1"/>
+                    </pic:cNvPicPr>
+                  </pic:nvPicPr>
+                  <pic:blipFill>
+                    <a:blip r:embed="rId17">
+                      <a:extLst>
+                        <a:ext uri="{28A0092B-C50C-407E-A947-70E740481C1C}">
+                          <a14:useLocalDpi xmlns:a14="http://schemas.microsoft.com/office/drawing/2010/main" val="0"/>
+                        </a:ext>
+                      </a:extLst>
+                    </a:blip>
+                    <a:srcRect/>
+                    <a:stretch>
+                      <a:fillRect/>
+                    </a:stretch>
+                  </pic:blipFill>
+                  <pic:spPr bwMode="auto">
+                    <a:xfrm>
+                      <a:off x="0" y="0"/>
+                      <a:ext cx="5725160" cy="4858385"/>
+                    </a:xfrm>
+                    <a:prstGeom prst="rect">
+                      <a:avLst/>
+                    </a:prstGeom>
+                    <a:noFill/>
+                    <a:ln>
+                      <a:noFill/>
+                    </a:ln>
+                  </pic:spPr>
+                </pic:pic>
+              </a:graphicData>
+            </a:graphic>
+          </wp:inline>
+        </w:drawing>
+      </w:r>
+    </w:p>
+    <w:p>
+      <w:pPr>
+        <w:rPr>
+          <w:rFonts w:ascii="Times New Roman" w:hAnsi="Times New Roman" w:cs="Times New Roman"/>
+          <w:lang w:val="en-US"/>
+        </w:rPr>
+      </w:pPr>
+      <w:r>
+        <w:rPr>
+          <w:rFonts w:ascii="Times New Roman" w:hAnsi="Times New Roman" w:cs="Times New Roman"/>
+          <w:noProof/>
+        </w:rPr>
+        <w:lastRenderedPageBreak/>
         <w:drawing>
           <wp:inline distT="0" distB="0" distL="0" distR="0" wp14:anchorId="3C57118A" wp14:editId="1E206F07">
             <wp:extent cx="5731510" cy="4657090"/>
@@ -5688,7 +5766,7 @@
                     </pic:cNvPicPr>
                   </pic:nvPicPr>
                   <pic:blipFill>
-                    <a:blip r:embed="rId17"/>
+                    <a:blip r:embed="rId18"/>
                     <a:stretch>
                       <a:fillRect/>
                     </a:stretch>
@@ -5718,44 +5796,6 @@
           <w:lang w:val="en-US"/>
         </w:rPr>
       </w:pPr>
-      <w:r>
-        <w:rPr>
-          <w:rFonts w:ascii="Times New Roman" w:hAnsi="Times New Roman" w:cs="Times New Roman"/>
-          <w:b/>
-          <w:bCs/>
-          <w:lang w:val="en-US"/>
-        </w:rPr>
-        <w:t xml:space="preserve">This </w:t>
-      </w:r>
-      <w:proofErr w:type="spellStart"/>
-      <w:r>
-        <w:rPr>
-          <w:rFonts w:ascii="Times New Roman" w:hAnsi="Times New Roman" w:cs="Times New Roman"/>
-          <w:b/>
-          <w:bCs/>
-          <w:lang w:val="en-US"/>
-        </w:rPr>
-        <w:t>goin</w:t>
-      </w:r>
-      <w:proofErr w:type="spellEnd"/>
-      <w:r>
-        <w:rPr>
-          <w:rFonts w:ascii="Times New Roman" w:hAnsi="Times New Roman" w:cs="Times New Roman"/>
-          <w:b/>
-          <w:bCs/>
-          <w:lang w:val="en-US"/>
-        </w:rPr>
-        <w:t xml:space="preserve"> somewhere</w:t>
-      </w:r>
-      <w:r>
-        <w:rPr>
-          <w:rFonts w:ascii="Times New Roman" w:hAnsi="Times New Roman" w:cs="Times New Roman"/>
-          <w:b/>
-          <w:bCs/>
-          <w:lang w:val="en-US"/>
-        </w:rPr>
-        <w:t xml:space="preserve"> (4.1)</w:t>
-      </w:r>
     </w:p>
     <w:p>
       <w:pPr>
@@ -5771,7 +5811,6 @@
           <w:rFonts w:ascii="Times New Roman" w:hAnsi="Times New Roman" w:cs="Times New Roman"/>
           <w:lang w:val="en-US"/>
         </w:rPr>
-        <w:lastRenderedPageBreak/>
         <w:t>7</w:t>
       </w:r>
       <w:r>
@@ -5825,7 +5864,7 @@
         </w:rPr>
         <w:t xml:space="preserve">Amazon Web Services S3 (2025): Retrieved from: </w:t>
       </w:r>
-      <w:hyperlink r:id="rId18" w:history="1">
+      <w:hyperlink r:id="rId19" w:history="1">
         <w:r>
           <w:rPr>
             <w:rStyle w:val="Hyperlink"/>
@@ -5861,7 +5900,7 @@
         </w:rPr>
         <w:t xml:space="preserve">Node JS (2025): Retrieved from: </w:t>
       </w:r>
-      <w:hyperlink r:id="rId19" w:history="1">
+      <w:hyperlink r:id="rId20" w:history="1">
         <w:r>
           <w:rPr>
             <w:rStyle w:val="Hyperlink"/>
@@ -5897,7 +5936,7 @@
         </w:rPr>
         <w:t xml:space="preserve">Python (2025): Retrieved from: </w:t>
       </w:r>
-      <w:hyperlink r:id="rId20" w:history="1">
+      <w:hyperlink r:id="rId21" w:history="1">
         <w:r>
           <w:rPr>
             <w:rStyle w:val="Hyperlink"/>
@@ -5933,7 +5972,7 @@
         </w:rPr>
         <w:t xml:space="preserve">PostgreSQL (2025): Retrieved from: </w:t>
       </w:r>
-      <w:hyperlink r:id="rId21" w:history="1">
+      <w:hyperlink r:id="rId22" w:history="1">
         <w:r>
           <w:rPr>
             <w:rStyle w:val="Hyperlink"/>
@@ -5987,7 +6026,7 @@
         </w:rPr>
         <w:t xml:space="preserve"> </w:t>
       </w:r>
-      <w:hyperlink r:id="rId22" w:history="1">
+      <w:hyperlink r:id="rId23" w:history="1">
         <w:r>
           <w:rPr>
             <w:rStyle w:val="Hyperlink"/>
@@ -6023,7 +6062,7 @@
         </w:rPr>
         <w:t xml:space="preserve">HEA. Higher Education Authority (2025): Student data. Retrieved from: </w:t>
       </w:r>
-      <w:hyperlink r:id="rId23" w:history="1">
+      <w:hyperlink r:id="rId24" w:history="1">
         <w:r>
           <w:rPr>
             <w:rStyle w:val="Hyperlink"/>
@@ -6059,7 +6098,7 @@
         </w:rPr>
         <w:t xml:space="preserve">Deci, E.L, &amp; Ryan, R.M. (2000): The “What” and “Why” of Goal Pursuits: Human Needs and the Self-Determination of Behavior. Retrieved from: </w:t>
       </w:r>
-      <w:hyperlink r:id="rId24" w:history="1">
+      <w:hyperlink r:id="rId25" w:history="1">
         <w:r>
           <w:rPr>
             <w:rStyle w:val="Hyperlink"/>
@@ -6093,9 +6132,10 @@
           <w:iCs/>
           <w:lang w:val="en-US"/>
         </w:rPr>
+        <w:lastRenderedPageBreak/>
         <w:t xml:space="preserve">Rubinstein, J. S, Meyer, D.E., &amp; Evans, J.E. (2001): Executive Control of Cognitive Processes in Task Switching. Retrieved from: </w:t>
       </w:r>
-      <w:hyperlink r:id="rId25" w:history="1">
+      <w:hyperlink r:id="rId26" w:history="1">
         <w:r>
           <w:rPr>
             <w:rStyle w:val="Hyperlink"/>
@@ -6187,7 +6227,7 @@
         </w:rPr>
         <w:t xml:space="preserve"> Sarsa, H. (2014): Does Gamification Work? Retrieved from: </w:t>
       </w:r>
-      <w:hyperlink r:id="rId26" w:history="1">
+      <w:hyperlink r:id="rId27" w:history="1">
         <w:r>
           <w:rPr>
             <w:rStyle w:val="Hyperlink"/>
@@ -6232,7 +6272,7 @@
         </w:rPr>
         <w:t xml:space="preserve"> </w:t>
       </w:r>
-      <w:hyperlink r:id="rId27" w:history="1">
+      <w:hyperlink r:id="rId28" w:history="1">
         <w:r>
           <w:rPr>
             <w:rStyle w:val="Hyperlink"/>
@@ -6268,7 +6308,7 @@
         </w:rPr>
         <w:t xml:space="preserve">Nielsen, Jakob. (1994): Nielsen’s Heuristics. Retrieved from: </w:t>
       </w:r>
-      <w:hyperlink r:id="rId28" w:history="1">
+      <w:hyperlink r:id="rId29" w:history="1">
         <w:r>
           <w:rPr>
             <w:rStyle w:val="Hyperlink"/>
@@ -6304,7 +6344,7 @@
         </w:rPr>
         <w:t xml:space="preserve">Nielsen, Jakob (2000): Jakob’s Law. Retrieved from: </w:t>
       </w:r>
-      <w:hyperlink r:id="rId29" w:history="1">
+      <w:hyperlink r:id="rId30" w:history="1">
         <w:r>
           <w:rPr>
             <w:rStyle w:val="Hyperlink"/>
@@ -6378,7 +6418,7 @@
         </w:rPr>
         <w:t xml:space="preserve">. Retrieved from: </w:t>
       </w:r>
-      <w:hyperlink r:id="rId30" w:history="1">
+      <w:hyperlink r:id="rId31" w:history="1">
         <w:r>
           <w:rPr>
             <w:rStyle w:val="Hyperlink"/>

</xml_diff>